<commit_message>
correct spelling errors, adding missing fields, trigger for total topic hours on syllabus
</commit_message>
<xml_diff>
--- a/Docu/Docu.docx
+++ b/Docu/Docu.docx
@@ -272,11 +272,9 @@
                 <w:numId w:val="1"/>
               </w:numPr>
             </w:pPr>
-            <w:proofErr w:type="spellStart"/>
             <w:r>
               <w:t>Moduls</w:t>
             </w:r>
-            <w:proofErr w:type="spellEnd"/>
           </w:p>
           <w:p>
             <w:pPr>
@@ -287,15 +285,7 @@
               </w:numPr>
             </w:pPr>
             <w:r>
-              <w:t>User-</w:t>
-            </w:r>
-            <w:proofErr w:type="spellStart"/>
-            <w:r>
-              <w:t>modul</w:t>
-            </w:r>
-            <w:proofErr w:type="spellEnd"/>
-            <w:r>
-              <w:t xml:space="preserve"> rights</w:t>
+              <w:t>User-modul rights</w:t>
             </w:r>
           </w:p>
           <w:p>
@@ -343,13 +333,8 @@
               </w:numPr>
             </w:pPr>
             <w:r>
-              <w:t xml:space="preserve">Mode of </w:t>
-            </w:r>
-            <w:proofErr w:type="spellStart"/>
-            <w:r>
-              <w:t>deliviery</w:t>
-            </w:r>
-            <w:proofErr w:type="spellEnd"/>
+              <w:t>Mode of deliviery</w:t>
+            </w:r>
           </w:p>
           <w:p>
             <w:r>
@@ -449,10 +434,7 @@
           </w:tcPr>
           <w:p>
             <w:r>
-              <w:t xml:space="preserve">Syllabus </w:t>
-            </w:r>
-            <w:r>
-              <w:t>Print View</w:t>
+              <w:t>Syllabus Print View</w:t>
             </w:r>
           </w:p>
           <w:p>
@@ -500,21 +482,12 @@
           </w:tcPr>
           <w:p>
             <w:r>
-              <w:t>Approval process</w:t>
-            </w:r>
-            <w:r>
-              <w:t xml:space="preserve"> (To be defined)</w:t>
-            </w:r>
-          </w:p>
-          <w:p>
-            <w:r>
-              <w:t xml:space="preserve">Function that the </w:t>
-            </w:r>
-            <w:r>
-              <w:t>Module owner</w:t>
-            </w:r>
-            <w:r>
-              <w:t xml:space="preserve"> gets an E-Mail when syllabus is ready to approve?</w:t>
+              <w:t>Approval process (To be defined)</w:t>
+            </w:r>
+          </w:p>
+          <w:p>
+            <w:r>
+              <w:t>Function that the Module owner gets an E-Mail when syllabus is ready to approve?</w:t>
             </w:r>
           </w:p>
           <w:p>
@@ -529,11 +502,9 @@
             <w:tcW w:w="1701" w:type="dxa"/>
           </w:tcPr>
           <w:p>
-            <w:proofErr w:type="spellStart"/>
             <w:r>
               <w:t>tbd</w:t>
             </w:r>
-            <w:proofErr w:type="spellEnd"/>
           </w:p>
         </w:tc>
         <w:tc>
@@ -563,11 +534,9 @@
             <w:tcW w:w="1701" w:type="dxa"/>
           </w:tcPr>
           <w:p>
-            <w:proofErr w:type="spellStart"/>
             <w:r>
               <w:t>tbd</w:t>
             </w:r>
-            <w:proofErr w:type="spellEnd"/>
           </w:p>
         </w:tc>
         <w:tc>
@@ -594,33 +563,116 @@
         <w:br w:type="page"/>
       </w:r>
     </w:p>
-    <w:p/>
     <w:p>
       <w:pPr>
         <w:pStyle w:val="berschrift1"/>
       </w:pPr>
       <w:r>
-        <w:t>Database</w:t>
+        <w:lastRenderedPageBreak/>
+        <w:t>Session Variables</w:t>
       </w:r>
     </w:p>
     <w:p>
-      <w:pPr>
-        <w:pStyle w:val="Untertitel"/>
-      </w:pPr>
-      <w:proofErr w:type="gramStart"/>
-      <w:r>
-        <w:t>m</w:t>
-      </w:r>
-      <w:r>
-        <w:t>ain</w:t>
-      </w:r>
-      <w:proofErr w:type="gramEnd"/>
-      <w:r>
-        <w:t xml:space="preserve"> tables</w:t>
+      <w:r>
+        <w:t>userId -&gt; Id of the current logged in user (Milan</w:t>
+      </w:r>
+      <w:r>
+        <w:t xml:space="preserve"> can u add this for my or how can I get the current user?</w:t>
+      </w:r>
+      <w:r>
+        <w:t>)</w:t>
       </w:r>
     </w:p>
     <w:p>
       <w:r>
+        <w:t>s</w:t>
+      </w:r>
+      <w:r>
+        <w:t>yllabus</w:t>
+      </w:r>
+      <w:r>
+        <w:t xml:space="preserve"> -&gt; Array with the Row Data of the current Syllabus</w:t>
+      </w:r>
+    </w:p>
+    <w:p>
+      <w:r>
+        <w:t xml:space="preserve">syllabusId </w:t>
+      </w:r>
+      <w:r>
+        <w:t xml:space="preserve"> </w:t>
+      </w:r>
+      <w:r>
+        <w:t>-&gt;</w:t>
+      </w:r>
+      <w:r>
+        <w:t xml:space="preserve"> Active SyllabusId</w:t>
+      </w:r>
+    </w:p>
+    <w:p>
+      <w:r>
+        <w:t>moduleId</w:t>
+      </w:r>
+      <w:r>
+        <w:t xml:space="preserve"> -&gt; Active </w:t>
+      </w:r>
+      <w:r>
+        <w:t>Module</w:t>
+      </w:r>
+      <w:bookmarkStart w:id="0" w:name="_GoBack"/>
+      <w:bookmarkEnd w:id="0"/>
+      <w:r>
+        <w:t>Id</w:t>
+      </w:r>
+    </w:p>
+    <w:p>
+      <w:r>
+        <w:t>wizStep</w:t>
+      </w:r>
+      <w:r>
+        <w:t xml:space="preserve"> -&gt; Active Step in the Syllabus Wizzard</w:t>
+      </w:r>
+    </w:p>
+    <w:p>
+      <w:pPr>
+        <w:rPr>
+          <w:rFonts w:asciiTheme="majorHAnsi" w:eastAsiaTheme="majorEastAsia" w:hAnsiTheme="majorHAnsi" w:cstheme="majorBidi"/>
+          <w:b/>
+          <w:bCs/>
+          <w:color w:val="365F91" w:themeColor="accent1" w:themeShade="BF"/>
+          <w:sz w:val="28"/>
+          <w:szCs w:val="28"/>
+        </w:rPr>
+      </w:pPr>
+      <w:r>
+        <w:br w:type="page"/>
+      </w:r>
+    </w:p>
+    <w:p>
+      <w:pPr>
+        <w:pStyle w:val="berschrift1"/>
+      </w:pPr>
+      <w:r>
+        <w:lastRenderedPageBreak/>
+        <w:t>Database</w:t>
+      </w:r>
+    </w:p>
+    <w:p>
+      <w:pPr>
+        <w:pStyle w:val="Untertitel"/>
+      </w:pPr>
+      <w:r>
+        <w:t>m</w:t>
+      </w:r>
+      <w:r>
+        <w:t>ain tables</w:t>
+      </w:r>
+    </w:p>
+    <w:p>
+      <w:r>
+        <w:rPr>
+          <w:noProof/>
+          <w:lang w:eastAsia="en-GB"/>
+        </w:rPr>
         <w:drawing>
           <wp:inline distT="0" distB="0" distL="0" distR="0" wp14:anchorId="14C28D7B" wp14:editId="272039F7">
             <wp:extent cx="5760720" cy="2942830"/>
@@ -668,6 +720,10 @@
     </w:p>
     <w:p>
       <w:r>
+        <w:rPr>
+          <w:noProof/>
+          <w:lang w:eastAsia="en-GB"/>
+        </w:rPr>
         <w:drawing>
           <wp:inline distT="0" distB="0" distL="0" distR="0" wp14:anchorId="1AD226FA" wp14:editId="41F7B4F8">
             <wp:extent cx="5760720" cy="3397269"/>
@@ -732,6 +788,10 @@
     </w:p>
     <w:p>
       <w:r>
+        <w:rPr>
+          <w:noProof/>
+          <w:lang w:eastAsia="en-GB"/>
+        </w:rPr>
         <w:drawing>
           <wp:inline distT="0" distB="0" distL="0" distR="0" wp14:anchorId="00A8B3EB" wp14:editId="2ECBF313">
             <wp:extent cx="5760720" cy="4426800"/>
@@ -768,8 +828,6 @@
           </wp:inline>
         </w:drawing>
       </w:r>
-      <w:bookmarkStart w:id="0" w:name="_GoBack"/>
-      <w:bookmarkEnd w:id="0"/>
     </w:p>
     <w:sectPr>
       <w:pgSz w:w="11906" w:h="16838"/>
@@ -848,7 +906,7 @@
         <w:b/>
         <w:noProof/>
       </w:rPr>
-      <w:t>1</w:t>
+      <w:t>2</w:t>
     </w:r>
     <w:r>
       <w:rPr>
@@ -882,7 +940,7 @@
         <w:b/>
         <w:noProof/>
       </w:rPr>
-      <w:t>3</w:t>
+      <w:t>4</w:t>
     </w:r>
     <w:r>
       <w:rPr>
@@ -933,18 +991,7 @@
     </w:r>
     <w:r>
       <w:tab/>
-    </w:r>
-    <w:r>
-      <w:t>09</w:t>
-    </w:r>
-    <w:r>
-      <w:t>.1</w:t>
-    </w:r>
-    <w:r>
-      <w:t>1</w:t>
-    </w:r>
-    <w:r>
-      <w:t>.2016</w:t>
+      <w:t>09.11.2016</w:t>
     </w:r>
   </w:p>
 </w:hdr>
@@ -2180,7 +2227,7 @@
 </file>
 
 <file path=customXml/itemProps1.xml><?xml version="1.0" encoding="utf-8"?>
-<ds:datastoreItem xmlns:ds="http://schemas.openxmlformats.org/officeDocument/2006/customXml" ds:itemID="{4EA3F85E-BC4C-42ED-8779-DDB6DE1A1EFE}">
+<ds:datastoreItem xmlns:ds="http://schemas.openxmlformats.org/officeDocument/2006/customXml" ds:itemID="{127DC3C3-11C4-4E5C-A01E-2F8206F51F16}">
   <ds:schemaRefs>
     <ds:schemaRef ds:uri="http://schemas.openxmlformats.org/officeDocument/2006/bibliography"/>
   </ds:schemaRefs>

</xml_diff>

<commit_message>
user-module rights, Docu updated
</commit_message>
<xml_diff>
--- a/Docu/Docu.docx
+++ b/Docu/Docu.docx
@@ -397,17 +397,37 @@
           <w:p/>
           <w:p>
             <w:r>
-              <w:t>Done (18.11)</w:t>
-            </w:r>
-          </w:p>
-          <w:p>
-            <w:r>
-              <w:t>In progress</w:t>
-            </w:r>
-          </w:p>
-          <w:p>
-            <w:r>
-              <w:t>In progress</w:t>
+              <w:t>Done (1</w:t>
+            </w:r>
+            <w:r>
+              <w:t>7</w:t>
+            </w:r>
+            <w:r>
+              <w:t>.11</w:t>
+            </w:r>
+            <w:r>
+              <w:t>.</w:t>
+            </w:r>
+            <w:bookmarkStart w:id="0" w:name="_GoBack"/>
+            <w:bookmarkEnd w:id="0"/>
+            <w:r>
+              <w:t>)</w:t>
+            </w:r>
+          </w:p>
+          <w:p>
+            <w:r>
+              <w:t>Done (18.11</w:t>
+            </w:r>
+            <w:r>
+              <w:t>.</w:t>
+            </w:r>
+            <w:r>
+              <w:t>)</w:t>
+            </w:r>
+          </w:p>
+          <w:p>
+            <w:r>
+              <w:t>Done (18.11.)</w:t>
             </w:r>
           </w:p>
           <w:p>
@@ -610,9 +630,11 @@
             <w:tcW w:w="1701" w:type="dxa"/>
           </w:tcPr>
           <w:p>
+            <w:proofErr w:type="spellStart"/>
             <w:r>
               <w:t>tbd</w:t>
             </w:r>
+            <w:proofErr w:type="spellEnd"/>
           </w:p>
         </w:tc>
         <w:tc>
@@ -642,9 +664,11 @@
             <w:tcW w:w="1701" w:type="dxa"/>
           </w:tcPr>
           <w:p>
+            <w:proofErr w:type="spellStart"/>
             <w:r>
               <w:t>tbd</w:t>
             </w:r>
+            <w:proofErr w:type="spellEnd"/>
           </w:p>
         </w:tc>
         <w:tc>
@@ -681,8 +705,15 @@
       </w:r>
     </w:p>
     <w:p>
-      <w:r>
-        <w:t>userId -&gt; Id of the current logged in user (Milan</w:t>
+      <w:proofErr w:type="spellStart"/>
+      <w:proofErr w:type="gramStart"/>
+      <w:r>
+        <w:t>userId</w:t>
+      </w:r>
+      <w:proofErr w:type="spellEnd"/>
+      <w:proofErr w:type="gramEnd"/>
+      <w:r>
+        <w:t xml:space="preserve"> -&gt; Id of the current logged in user (Milan</w:t>
       </w:r>
       <w:r>
         <w:t xml:space="preserve"> can u add this for my or how can I get the current user?</w:t>
@@ -692,49 +723,87 @@
       </w:r>
     </w:p>
     <w:p>
+      <w:proofErr w:type="gramStart"/>
       <w:r>
         <w:t>s</w:t>
       </w:r>
       <w:r>
         <w:t>yllabus</w:t>
       </w:r>
+      <w:proofErr w:type="gramEnd"/>
       <w:r>
         <w:t xml:space="preserve"> -&gt; Array with the Row Data of the current Syllabus</w:t>
       </w:r>
     </w:p>
     <w:p>
-      <w:r>
-        <w:t xml:space="preserve">syllabusId </w:t>
-      </w:r>
-      <w:r>
-        <w:t xml:space="preserve"> -&gt; Active SyllabusId</w:t>
-      </w:r>
-    </w:p>
-    <w:p>
+      <w:proofErr w:type="spellStart"/>
+      <w:proofErr w:type="gramStart"/>
+      <w:r>
+        <w:t>syllabusId</w:t>
+      </w:r>
+      <w:proofErr w:type="spellEnd"/>
+      <w:r>
+        <w:t xml:space="preserve"> </w:t>
+      </w:r>
+      <w:r>
+        <w:t xml:space="preserve"> -</w:t>
+      </w:r>
+      <w:proofErr w:type="gramEnd"/>
+      <w:r>
+        <w:t xml:space="preserve">&gt; Active </w:t>
+      </w:r>
+      <w:proofErr w:type="spellStart"/>
+      <w:r>
+        <w:t>SyllabusId</w:t>
+      </w:r>
+      <w:proofErr w:type="spellEnd"/>
+    </w:p>
+    <w:p>
+      <w:proofErr w:type="spellStart"/>
+      <w:proofErr w:type="gramStart"/>
       <w:r>
         <w:t>moduleId</w:t>
       </w:r>
-      <w:r>
-        <w:t xml:space="preserve"> -&gt; Active ModuleId</w:t>
-      </w:r>
-    </w:p>
-    <w:p>
+      <w:proofErr w:type="spellEnd"/>
+      <w:proofErr w:type="gramEnd"/>
+      <w:r>
+        <w:t xml:space="preserve"> -&gt; Active </w:t>
+      </w:r>
+      <w:proofErr w:type="spellStart"/>
+      <w:r>
+        <w:t>ModuleId</w:t>
+      </w:r>
+      <w:proofErr w:type="spellEnd"/>
+    </w:p>
+    <w:p>
+      <w:proofErr w:type="spellStart"/>
+      <w:proofErr w:type="gramStart"/>
       <w:r>
         <w:t>wizStep</w:t>
       </w:r>
-      <w:r>
-        <w:t xml:space="preserve"> -&gt; Active Step in the Syllabus Wizzard</w:t>
-      </w:r>
-    </w:p>
-    <w:p>
-      <w:r>
-        <w:t xml:space="preserve">user </w:t>
+      <w:proofErr w:type="spellEnd"/>
+      <w:proofErr w:type="gramEnd"/>
+      <w:r>
+        <w:t xml:space="preserve"> -&gt; Active Step in the Syllabus </w:t>
+      </w:r>
+      <w:proofErr w:type="spellStart"/>
+      <w:r>
+        <w:t>Wizzard</w:t>
+      </w:r>
+      <w:proofErr w:type="spellEnd"/>
+    </w:p>
+    <w:p>
+      <w:proofErr w:type="gramStart"/>
+      <w:r>
+        <w:t>user</w:t>
+      </w:r>
+      <w:proofErr w:type="gramEnd"/>
+      <w:r>
+        <w:t xml:space="preserve"> </w:t>
       </w:r>
       <w:r>
         <w:t>-</w:t>
       </w:r>
-      <w:bookmarkStart w:id="0" w:name="_GoBack"/>
-      <w:bookmarkEnd w:id="0"/>
       <w:r>
         <w:t>&gt;</w:t>
       </w:r>
@@ -751,7 +820,10 @@
         </w:numPr>
       </w:pPr>
       <w:r>
-        <w:t>userId</w:t>
+        <w:t>i</w:t>
+      </w:r>
+      <w:r>
+        <w:t>d</w:t>
       </w:r>
     </w:p>
     <w:p>
@@ -762,8 +834,13 @@
           <w:numId w:val="2"/>
         </w:numPr>
       </w:pPr>
-      <w:r>
-        <w:t>fullName (name + surname)</w:t>
+      <w:proofErr w:type="spellStart"/>
+      <w:r>
+        <w:t>fullName</w:t>
+      </w:r>
+      <w:proofErr w:type="spellEnd"/>
+      <w:r>
+        <w:t xml:space="preserve"> (name + surname)</w:t>
       </w:r>
     </w:p>
     <w:p>
@@ -786,8 +863,13 @@
           <w:numId w:val="2"/>
         </w:numPr>
       </w:pPr>
-      <w:r>
-        <w:t>isAdmin (true/false)</w:t>
+      <w:proofErr w:type="spellStart"/>
+      <w:r>
+        <w:t>isAdmin</w:t>
+      </w:r>
+      <w:proofErr w:type="spellEnd"/>
+      <w:r>
+        <w:t xml:space="preserve"> (true/false)</w:t>
       </w:r>
     </w:p>
     <w:p>
@@ -818,11 +900,16 @@
       <w:pPr>
         <w:pStyle w:val="Podtitul"/>
       </w:pPr>
+      <w:proofErr w:type="gramStart"/>
       <w:r>
         <w:t>m</w:t>
       </w:r>
       <w:r>
-        <w:t>ain tables</w:t>
+        <w:t>ain</w:t>
+      </w:r>
+      <w:proofErr w:type="gramEnd"/>
+      <w:r>
+        <w:t xml:space="preserve"> tables</w:t>
       </w:r>
     </w:p>
     <w:p>
@@ -1064,7 +1151,7 @@
         <w:b/>
         <w:noProof/>
       </w:rPr>
-      <w:t>2</w:t>
+      <w:t>1</w:t>
     </w:r>
     <w:r>
       <w:rPr>
@@ -2501,7 +2588,7 @@
 </file>
 
 <file path=customXml/itemProps1.xml><?xml version="1.0" encoding="utf-8"?>
-<ds:datastoreItem xmlns:ds="http://schemas.openxmlformats.org/officeDocument/2006/customXml" ds:itemID="{8CA7072D-7912-4E95-A1B9-77D7C11F51BD}">
+<ds:datastoreItem xmlns:ds="http://schemas.openxmlformats.org/officeDocument/2006/customXml" ds:itemID="{414B1461-4DEA-448E-A91E-8F50946F64FB}">
   <ds:schemaRefs>
     <ds:schemaRef ds:uri="http://schemas.openxmlformats.org/officeDocument/2006/bibliography"/>
   </ds:schemaRefs>

</xml_diff>

<commit_message>
404 error page; docu updated; forbidden access to lib/
</commit_message>
<xml_diff>
--- a/Docu/Docu.docx
+++ b/Docu/Docu.docx
@@ -435,21 +435,20 @@
           </w:p>
           <w:p>
             <w:r>
-              <w:t>In progress</w:t>
-            </w:r>
-          </w:p>
-          <w:p>
-            <w:r>
-              <w:t>In progress</w:t>
-            </w:r>
-          </w:p>
-          <w:p>
-            <w:r>
-              <w:t>In progress</w:t>
-            </w:r>
-            <w:bookmarkStart w:id="0" w:name="_GoBack"/>
-            <w:bookmarkEnd w:id="0"/>
-          </w:p>
+              <w:t>Done (19.11.)</w:t>
+            </w:r>
+          </w:p>
+          <w:p>
+            <w:r>
+              <w:t>Done (19.11.)</w:t>
+            </w:r>
+          </w:p>
+          <w:p>
+            <w:r>
+              <w:t>Done (19.11.)</w:t>
+            </w:r>
+          </w:p>
+          <w:p/>
         </w:tc>
       </w:tr>
       <w:tr>
@@ -617,6 +616,8 @@
             <w:r>
               <w:t>Function that the Module owner gets an E-Mail when syllabus is ready to approve?</w:t>
             </w:r>
+            <w:bookmarkStart w:id="0" w:name="_GoBack"/>
+            <w:bookmarkEnd w:id="0"/>
           </w:p>
           <w:p>
             <w:r>
@@ -630,9 +631,11 @@
             <w:tcW w:w="1701" w:type="dxa"/>
           </w:tcPr>
           <w:p>
+            <w:proofErr w:type="spellStart"/>
             <w:r>
               <w:t>tbd</w:t>
             </w:r>
+            <w:proofErr w:type="spellEnd"/>
           </w:p>
         </w:tc>
         <w:tc>
@@ -662,9 +665,11 @@
             <w:tcW w:w="1701" w:type="dxa"/>
           </w:tcPr>
           <w:p>
+            <w:proofErr w:type="spellStart"/>
             <w:r>
               <w:t>tbd</w:t>
             </w:r>
+            <w:proofErr w:type="spellEnd"/>
           </w:p>
         </w:tc>
         <w:tc>
@@ -701,8 +706,15 @@
       </w:r>
     </w:p>
     <w:p>
-      <w:r>
-        <w:t>userId -&gt; Id of the current logged in user (Milan</w:t>
+      <w:proofErr w:type="spellStart"/>
+      <w:proofErr w:type="gramStart"/>
+      <w:r>
+        <w:t>userId</w:t>
+      </w:r>
+      <w:proofErr w:type="spellEnd"/>
+      <w:proofErr w:type="gramEnd"/>
+      <w:r>
+        <w:t xml:space="preserve"> -&gt; Id of the current logged in user (Milan</w:t>
       </w:r>
       <w:r>
         <w:t xml:space="preserve"> can u add this for my or how can I get the current user?</w:t>
@@ -712,43 +724,83 @@
       </w:r>
     </w:p>
     <w:p>
+      <w:proofErr w:type="gramStart"/>
       <w:r>
         <w:t>s</w:t>
       </w:r>
       <w:r>
         <w:t>yllabus</w:t>
       </w:r>
+      <w:proofErr w:type="gramEnd"/>
       <w:r>
         <w:t xml:space="preserve"> -&gt; Array with the Row Data of the current Syllabus</w:t>
       </w:r>
     </w:p>
     <w:p>
-      <w:r>
-        <w:t xml:space="preserve">syllabusId </w:t>
-      </w:r>
-      <w:r>
-        <w:t xml:space="preserve"> -&gt; Active SyllabusId</w:t>
-      </w:r>
-    </w:p>
-    <w:p>
+      <w:proofErr w:type="spellStart"/>
+      <w:proofErr w:type="gramStart"/>
+      <w:r>
+        <w:t>syllabusId</w:t>
+      </w:r>
+      <w:proofErr w:type="spellEnd"/>
+      <w:r>
+        <w:t xml:space="preserve"> </w:t>
+      </w:r>
+      <w:r>
+        <w:t xml:space="preserve"> -</w:t>
+      </w:r>
+      <w:proofErr w:type="gramEnd"/>
+      <w:r>
+        <w:t xml:space="preserve">&gt; Active </w:t>
+      </w:r>
+      <w:proofErr w:type="spellStart"/>
+      <w:r>
+        <w:t>SyllabusId</w:t>
+      </w:r>
+      <w:proofErr w:type="spellEnd"/>
+    </w:p>
+    <w:p>
+      <w:proofErr w:type="spellStart"/>
+      <w:proofErr w:type="gramStart"/>
       <w:r>
         <w:t>moduleId</w:t>
       </w:r>
-      <w:r>
-        <w:t xml:space="preserve"> -&gt; Active ModuleId</w:t>
-      </w:r>
-    </w:p>
-    <w:p>
+      <w:proofErr w:type="spellEnd"/>
+      <w:proofErr w:type="gramEnd"/>
+      <w:r>
+        <w:t xml:space="preserve"> -&gt; Active </w:t>
+      </w:r>
+      <w:proofErr w:type="spellStart"/>
+      <w:r>
+        <w:t>ModuleId</w:t>
+      </w:r>
+      <w:proofErr w:type="spellEnd"/>
+    </w:p>
+    <w:p>
+      <w:proofErr w:type="spellStart"/>
+      <w:proofErr w:type="gramStart"/>
       <w:r>
         <w:t>wizStep</w:t>
       </w:r>
-      <w:r>
-        <w:t xml:space="preserve"> -&gt; Active Step in the Syllabus Wizzard</w:t>
-      </w:r>
-    </w:p>
-    <w:p>
-      <w:r>
-        <w:t xml:space="preserve">user </w:t>
+      <w:proofErr w:type="spellEnd"/>
+      <w:proofErr w:type="gramEnd"/>
+      <w:r>
+        <w:t xml:space="preserve"> -&gt; Active Step in the Syllabus </w:t>
+      </w:r>
+      <w:proofErr w:type="spellStart"/>
+      <w:r>
+        <w:t>Wizzard</w:t>
+      </w:r>
+      <w:proofErr w:type="spellEnd"/>
+    </w:p>
+    <w:p>
+      <w:proofErr w:type="gramStart"/>
+      <w:r>
+        <w:t>user</w:t>
+      </w:r>
+      <w:proofErr w:type="gramEnd"/>
+      <w:r>
+        <w:t xml:space="preserve"> </w:t>
       </w:r>
       <w:r>
         <w:t>-</w:t>
@@ -783,8 +835,13 @@
           <w:numId w:val="2"/>
         </w:numPr>
       </w:pPr>
-      <w:r>
-        <w:t>fullName (name + surname)</w:t>
+      <w:proofErr w:type="spellStart"/>
+      <w:r>
+        <w:t>fullName</w:t>
+      </w:r>
+      <w:proofErr w:type="spellEnd"/>
+      <w:r>
+        <w:t xml:space="preserve"> (name + surname)</w:t>
       </w:r>
     </w:p>
     <w:p>
@@ -807,8 +864,13 @@
           <w:numId w:val="2"/>
         </w:numPr>
       </w:pPr>
-      <w:r>
-        <w:t>isAdmin (true/false)</w:t>
+      <w:proofErr w:type="spellStart"/>
+      <w:r>
+        <w:t>isAdmin</w:t>
+      </w:r>
+      <w:proofErr w:type="spellEnd"/>
+      <w:r>
+        <w:t xml:space="preserve"> (true/false)</w:t>
       </w:r>
     </w:p>
     <w:p>
@@ -839,11 +901,16 @@
       <w:pPr>
         <w:pStyle w:val="Podtitul"/>
       </w:pPr>
+      <w:proofErr w:type="gramStart"/>
       <w:r>
         <w:t>m</w:t>
       </w:r>
       <w:r>
-        <w:t>ain tables</w:t>
+        <w:t>ain</w:t>
+      </w:r>
+      <w:proofErr w:type="gramEnd"/>
+      <w:r>
+        <w:t xml:space="preserve"> tables</w:t>
       </w:r>
     </w:p>
     <w:p>
@@ -2522,7 +2589,7 @@
 </file>
 
 <file path=customXml/itemProps1.xml><?xml version="1.0" encoding="utf-8"?>
-<ds:datastoreItem xmlns:ds="http://schemas.openxmlformats.org/officeDocument/2006/customXml" ds:itemID="{D5962B95-F6DD-4D28-98E4-EF02F8BCE711}">
+<ds:datastoreItem xmlns:ds="http://schemas.openxmlformats.org/officeDocument/2006/customXml" ds:itemID="{D66F3AED-2A7A-484F-9CD9-FEDBE048EFCA}">
   <ds:schemaRefs>
     <ds:schemaRef ds:uri="http://schemas.openxmlformats.org/officeDocument/2006/bibliography"/>
   </ds:schemaRefs>

</xml_diff>